<commit_message>
Adiciona link do portfólio web ao currículo e remove informações desatualizadas
</commit_message>
<xml_diff>
--- a/cv/Pedro_Augusto_de_Sousa.docx
+++ b/cv/Pedro_Augusto_de_Sousa.docx
@@ -289,9 +289,38 @@
           <w:sz w:val="18"/>
           <w:szCs w:val="18"/>
         </w:rPr>
+        <w:t xml:space="preserve">Portifólio Web: </w:t>
+      </w:r>
+      <w:hyperlink r:id="rId7" w:history="1">
+        <w:r>
+          <w:rPr>
+            <w:rStyle w:val="Hyperlink"/>
+            <w:rFonts w:ascii="Verdana" w:eastAsia="Verdana" w:hAnsi="Verdana" w:cs="Verdana"/>
+            <w:sz w:val="18"/>
+            <w:szCs w:val="18"/>
+          </w:rPr>
+          <w:t>https://pedrocs-aug.github.io/Portifolio/</w:t>
+        </w:r>
+      </w:hyperlink>
+    </w:p>
+    <w:p>
+      <w:pPr>
+        <w:spacing w:after="0" w:line="240" w:lineRule="auto"/>
+        <w:rPr>
+          <w:rFonts w:ascii="Verdana" w:eastAsia="Verdana" w:hAnsi="Verdana" w:cs="Verdana"/>
+          <w:sz w:val="18"/>
+          <w:szCs w:val="18"/>
+        </w:rPr>
+      </w:pPr>
+      <w:r>
+        <w:rPr>
+          <w:rFonts w:ascii="Verdana" w:eastAsia="Verdana" w:hAnsi="Verdana" w:cs="Verdana"/>
+          <w:sz w:val="18"/>
+          <w:szCs w:val="18"/>
+        </w:rPr>
         <w:t xml:space="preserve">E-mail: </w:t>
       </w:r>
-      <w:hyperlink r:id="rId7" w:history="1">
+      <w:hyperlink r:id="rId8" w:history="1">
         <w:r>
           <w:rPr>
             <w:rStyle w:val="Hyperlink"/>
@@ -306,99 +335,6 @@
     <w:p>
       <w:pPr>
         <w:spacing w:after="0" w:line="240" w:lineRule="auto"/>
-        <w:rPr>
-          <w:rFonts w:ascii="Verdana" w:eastAsia="Verdana" w:hAnsi="Verdana" w:cs="Verdana"/>
-          <w:sz w:val="18"/>
-          <w:szCs w:val="18"/>
-        </w:rPr>
-      </w:pPr>
-      <w:r>
-        <w:rPr>
-          <w:rFonts w:ascii="Verdana" w:eastAsia="Verdana" w:hAnsi="Verdana" w:cs="Verdana"/>
-          <w:sz w:val="18"/>
-          <w:szCs w:val="18"/>
-        </w:rPr>
-        <w:t xml:space="preserve">GitHub: </w:t>
-      </w:r>
-      <w:hyperlink r:id="rId8" w:history="1">
-        <w:r>
-          <w:rPr>
-            <w:rStyle w:val="Hyperlink"/>
-            <w:rFonts w:ascii="Verdana" w:eastAsia="Verdana" w:hAnsi="Verdana" w:cs="Verdana"/>
-            <w:sz w:val="18"/>
-            <w:szCs w:val="18"/>
-          </w:rPr>
-          <w:t>https://github.com/Pedrocs-Aug</w:t>
-        </w:r>
-      </w:hyperlink>
-    </w:p>
-    <w:p>
-      <w:pPr>
-        <w:spacing w:after="0" w:line="240" w:lineRule="auto"/>
-        <w:rPr>
-          <w:sz w:val="18"/>
-          <w:szCs w:val="18"/>
-        </w:rPr>
-      </w:pPr>
-      <w:r>
-        <w:rPr>
-          <w:rFonts w:ascii="Verdana" w:eastAsia="Verdana" w:hAnsi="Verdana" w:cs="Verdana"/>
-          <w:sz w:val="18"/>
-          <w:szCs w:val="18"/>
-        </w:rPr>
-        <w:t>Linked</w:t>
-      </w:r>
-      <w:r>
-        <w:rPr>
-          <w:rFonts w:ascii="Verdana" w:eastAsia="Verdana" w:hAnsi="Verdana" w:cs="Verdana"/>
-          <w:sz w:val="18"/>
-          <w:szCs w:val="18"/>
-        </w:rPr>
-        <w:t>I</w:t>
-      </w:r>
-      <w:r>
-        <w:rPr>
-          <w:rFonts w:ascii="Verdana" w:eastAsia="Verdana" w:hAnsi="Verdana" w:cs="Verdana"/>
-          <w:sz w:val="18"/>
-          <w:szCs w:val="18"/>
-        </w:rPr>
-        <w:t>n</w:t>
-      </w:r>
-      <w:r>
-        <w:rPr>
-          <w:rFonts w:ascii="Verdana" w:eastAsia="Verdana" w:hAnsi="Verdana" w:cs="Verdana"/>
-          <w:sz w:val="18"/>
-          <w:szCs w:val="18"/>
-        </w:rPr>
-        <w:t xml:space="preserve">: </w:t>
-      </w:r>
-      <w:r>
-        <w:rPr>
-          <w:rFonts w:ascii="Verdana" w:eastAsia="Verdana" w:hAnsi="Verdana" w:cs="Verdana"/>
-          <w:sz w:val="18"/>
-          <w:szCs w:val="18"/>
-        </w:rPr>
-        <w:t>https://www.linkedin.com/in/pedro-augusto-b8a30514b</w:t>
-      </w:r>
-      <w:r>
-        <w:rPr>
-          <w:rFonts w:ascii="Verdana" w:eastAsia="Verdana" w:hAnsi="Verdana" w:cs="Verdana"/>
-          <w:sz w:val="18"/>
-          <w:szCs w:val="18"/>
-        </w:rPr>
-        <w:t>/</w:t>
-      </w:r>
-      <w:r>
-        <w:rPr>
-          <w:sz w:val="18"/>
-          <w:szCs w:val="18"/>
-        </w:rPr>
-        <w:br/>
-      </w:r>
-    </w:p>
-    <w:p>
-      <w:pPr>
-        <w:spacing w:after="0" w:line="240" w:lineRule="auto"/>
         <w:jc w:val="center"/>
         <w:rPr>
           <w:rFonts w:ascii="Verdana" w:eastAsia="Verdana" w:hAnsi="Verdana" w:cs="Verdana"/>
@@ -420,7 +356,34 @@
           <w:sz w:val="18"/>
           <w:szCs w:val="18"/>
         </w:rPr>
-        <w:t xml:space="preserve">           </w:t>
+        <w:t xml:space="preserve">         </w:t>
+      </w:r>
+    </w:p>
+    <w:p>
+      <w:pPr>
+        <w:spacing w:after="0" w:line="240" w:lineRule="auto"/>
+        <w:jc w:val="center"/>
+        <w:rPr>
+          <w:rFonts w:ascii="Verdana" w:eastAsia="Verdana" w:hAnsi="Verdana" w:cs="Verdana"/>
+          <w:b/>
+          <w:bCs/>
+          <w:smallCaps/>
+          <w:color w:val="575F6D"/>
+          <w:sz w:val="18"/>
+          <w:szCs w:val="18"/>
+        </w:rPr>
+      </w:pPr>
+      <w:r>
+        <w:rPr>
+          <w:rFonts w:ascii="Verdana" w:eastAsia="Verdana" w:hAnsi="Verdana" w:cs="Verdana"/>
+          <w:b/>
+          <w:bCs/>
+          <w:smallCaps/>
+          <w:color w:val="575F6D"/>
+          <w:sz w:val="18"/>
+          <w:szCs w:val="18"/>
+        </w:rPr>
+        <w:t xml:space="preserve">  </w:t>
       </w:r>
       <w:r>
         <w:rPr>
@@ -569,7 +532,43 @@
           <w:sz w:val="18"/>
           <w:szCs w:val="18"/>
         </w:rPr>
-        <w:t>Busco iniciar carreira na área de Desenvolvimento de Software, com foco em tecnologias Front-end e JavaScript. Desejo aplicar minha experiência em análise de processos e foco em resultados para construir interfaces intuitivas e eficientes, com alto potencial de aprendizado e crescimento.</w:t>
+        <w:t>Busco iniciar carreira na área de Desenvolvimento de Software, com foco em tecnologias Front-</w:t>
+      </w:r>
+      <w:proofErr w:type="spellStart"/>
+      <w:r>
+        <w:rPr>
+          <w:rFonts w:ascii="Verdana" w:eastAsia="Verdana" w:hAnsi="Verdana" w:cs="Verdana"/>
+          <w:sz w:val="18"/>
+          <w:szCs w:val="18"/>
+        </w:rPr>
+        <w:t>end</w:t>
+      </w:r>
+      <w:proofErr w:type="spellEnd"/>
+      <w:r>
+        <w:rPr>
+          <w:rFonts w:ascii="Verdana" w:eastAsia="Verdana" w:hAnsi="Verdana" w:cs="Verdana"/>
+          <w:sz w:val="18"/>
+          <w:szCs w:val="18"/>
+        </w:rPr>
+        <w:t xml:space="preserve"> e </w:t>
+      </w:r>
+      <w:proofErr w:type="spellStart"/>
+      <w:r>
+        <w:rPr>
+          <w:rFonts w:ascii="Verdana" w:eastAsia="Verdana" w:hAnsi="Verdana" w:cs="Verdana"/>
+          <w:sz w:val="18"/>
+          <w:szCs w:val="18"/>
+        </w:rPr>
+        <w:t>JavaScript</w:t>
+      </w:r>
+      <w:proofErr w:type="spellEnd"/>
+      <w:r>
+        <w:rPr>
+          <w:rFonts w:ascii="Verdana" w:eastAsia="Verdana" w:hAnsi="Verdana" w:cs="Verdana"/>
+          <w:sz w:val="18"/>
+          <w:szCs w:val="18"/>
+        </w:rPr>
+        <w:t>. Desejo aplicar minha experiência em análise de processos e foco em resultados para construir interfaces intuitivas e eficientes, com alto potencial de aprendizado e crescimento.</w:t>
       </w:r>
     </w:p>
     <w:p>
@@ -715,7 +714,25 @@
           <w:sz w:val="18"/>
           <w:szCs w:val="18"/>
         </w:rPr>
-        <w:t xml:space="preserve"> (JavaScript, HTML, CSS, Java Básico); </w:t>
+        <w:t xml:space="preserve"> (</w:t>
+      </w:r>
+      <w:proofErr w:type="spellStart"/>
+      <w:r>
+        <w:rPr>
+          <w:rFonts w:ascii="Verdana" w:eastAsia="Verdana" w:hAnsi="Verdana" w:cs="Verdana"/>
+          <w:sz w:val="18"/>
+          <w:szCs w:val="18"/>
+        </w:rPr>
+        <w:t>JavaScript</w:t>
+      </w:r>
+      <w:proofErr w:type="spellEnd"/>
+      <w:r>
+        <w:rPr>
+          <w:rFonts w:ascii="Verdana" w:eastAsia="Verdana" w:hAnsi="Verdana" w:cs="Verdana"/>
+          <w:sz w:val="18"/>
+          <w:szCs w:val="18"/>
+        </w:rPr>
+        <w:t xml:space="preserve">, HTML, CSS, Java Básico); </w:t>
       </w:r>
     </w:p>
     <w:p>
@@ -855,7 +872,25 @@
           <w:sz w:val="18"/>
           <w:szCs w:val="18"/>
         </w:rPr>
-        <w:t>Pacote Office (Excel avançado), Bling, Dealer.net e Libras básico para fins de acessibilidade.</w:t>
+        <w:t xml:space="preserve">Pacote Office (Excel avançado), </w:t>
+      </w:r>
+      <w:proofErr w:type="spellStart"/>
+      <w:r>
+        <w:rPr>
+          <w:rFonts w:ascii="Verdana" w:eastAsia="Verdana" w:hAnsi="Verdana" w:cs="Verdana"/>
+          <w:sz w:val="18"/>
+          <w:szCs w:val="18"/>
+        </w:rPr>
+        <w:t>Bling</w:t>
+      </w:r>
+      <w:proofErr w:type="spellEnd"/>
+      <w:r>
+        <w:rPr>
+          <w:rFonts w:ascii="Verdana" w:eastAsia="Verdana" w:hAnsi="Verdana" w:cs="Verdana"/>
+          <w:sz w:val="18"/>
+          <w:szCs w:val="18"/>
+        </w:rPr>
+        <w:t>, Dealer.net e Libras básico para fins de acessibilidade.</w:t>
       </w:r>
     </w:p>
     <w:p>
@@ -1324,53 +1359,6 @@
     </w:p>
     <w:p>
       <w:pPr>
-        <w:pStyle w:val="PargrafodaLista"/>
-        <w:numPr>
-          <w:ilvl w:val="0"/>
-          <w:numId w:val="14"/>
-        </w:numPr>
-        <w:pBdr>
-          <w:top w:val="nil"/>
-          <w:left w:val="nil"/>
-          <w:bottom w:val="nil"/>
-          <w:right w:val="nil"/>
-          <w:between w:val="nil"/>
-        </w:pBdr>
-        <w:spacing w:after="0" w:line="240" w:lineRule="auto"/>
-        <w:rPr>
-          <w:rFonts w:ascii="Verdana" w:eastAsia="Verdana" w:hAnsi="Verdana" w:cs="Verdana"/>
-          <w:sz w:val="18"/>
-          <w:szCs w:val="18"/>
-        </w:rPr>
-      </w:pPr>
-      <w:r>
-        <w:rPr>
-          <w:rFonts w:ascii="Verdana" w:eastAsia="Verdana" w:hAnsi="Verdana" w:cs="Verdana"/>
-          <w:sz w:val="18"/>
-          <w:szCs w:val="18"/>
-        </w:rPr>
-        <w:t>Curso de (Almoxarife e Estoquista) na Etec, concluído em outubro de 2020.</w:t>
-      </w:r>
-    </w:p>
-    <w:p>
-      <w:pPr>
-        <w:pBdr>
-          <w:top w:val="nil"/>
-          <w:left w:val="nil"/>
-          <w:bottom w:val="nil"/>
-          <w:right w:val="nil"/>
-          <w:between w:val="nil"/>
-        </w:pBdr>
-        <w:spacing w:after="120" w:line="240" w:lineRule="auto"/>
-        <w:ind w:left="720"/>
-        <w:rPr>
-          <w:sz w:val="18"/>
-          <w:szCs w:val="18"/>
-        </w:rPr>
-      </w:pPr>
-    </w:p>
-    <w:p>
-      <w:pPr>
         <w:pBdr>
           <w:top w:val="nil"/>
           <w:left w:val="nil"/>
@@ -1707,7 +1695,6 @@
           <w:sz w:val="18"/>
           <w:szCs w:val="18"/>
         </w:rPr>
-        <w:lastRenderedPageBreak/>
         <w:t>Trabalho Realizado:</w:t>
       </w:r>
       <w:r>

</xml_diff>